<commit_message>
Tehtävä 3 lähes valmis
</commit_message>
<xml_diff>
--- a/T2/T2.docx
+++ b/T2/T2.docx
@@ -13,6 +13,7 @@
           <w:lang w:val="fi-FI"/>
         </w:rPr>
       </w:pPr>
+      <w:proofErr w:type="spellStart"/>
       <w:r>
         <w:rPr>
           <w:b/>
@@ -23,6 +24,7 @@
         </w:rPr>
         <w:t>Vincitpressassignment</w:t>
       </w:r>
+      <w:proofErr w:type="spellEnd"/>
     </w:p>
     <w:p>
       <w:pPr>
@@ -40,11 +42,19 @@
           <w:lang w:val="fi-FI"/>
         </w:rPr>
       </w:pPr>
-      <w:r>
-        <w:rPr>
-          <w:lang w:val="fi-FI"/>
-        </w:rPr>
-        <w:t>McDuck haluaa</w:t>
+      <w:proofErr w:type="spellStart"/>
+      <w:r>
+        <w:rPr>
+          <w:lang w:val="fi-FI"/>
+        </w:rPr>
+        <w:t>McDuck</w:t>
+      </w:r>
+      <w:proofErr w:type="spellEnd"/>
+      <w:r>
+        <w:rPr>
+          <w:lang w:val="fi-FI"/>
+        </w:rPr>
+        <w:t xml:space="preserve"> haluaa</w:t>
       </w:r>
       <w:r>
         <w:rPr>
@@ -62,7 +72,21 @@
         <w:rPr>
           <w:lang w:val="fi-FI"/>
         </w:rPr>
-        <w:t xml:space="preserve"> on luoda sovellus, Voit käyttää mitä tahansa teknologiaa. Sovellus voi olla esimerkiksi verkkosivu, API-backend, mobiilisovellus tai muu sopiva ratkaisu.</w:t>
+        <w:t xml:space="preserve"> on luoda sovellus, Voit käyttää mitä tahansa teknologiaa. Sovellus voi olla esimerkiksi verkkosivu, API-</w:t>
+      </w:r>
+      <w:proofErr w:type="spellStart"/>
+      <w:r>
+        <w:rPr>
+          <w:lang w:val="fi-FI"/>
+        </w:rPr>
+        <w:t>backend</w:t>
+      </w:r>
+      <w:proofErr w:type="spellEnd"/>
+      <w:r>
+        <w:rPr>
+          <w:lang w:val="fi-FI"/>
+        </w:rPr>
+        <w:t>, mobiilisovellus tai muu sopiva ratkaisu.</w:t>
       </w:r>
     </w:p>
     <w:p>
@@ -99,39 +123,7 @@
         <w:rPr>
           <w:lang w:val="fi-FI"/>
         </w:rPr>
-        <w:t xml:space="preserve"> hinta on</w:t>
-      </w:r>
-      <w:r>
-        <w:rPr>
-          <w:lang w:val="fi-FI"/>
-        </w:rPr>
-        <w:t xml:space="preserve"> alhaisin ja </w:t>
-      </w:r>
-      <w:proofErr w:type="gramStart"/>
-      <w:r>
-        <w:rPr>
-          <w:lang w:val="fi-FI"/>
-        </w:rPr>
-        <w:t>korkein</w:t>
-      </w:r>
-      <w:r>
-        <w:rPr>
-          <w:lang w:val="fi-FI"/>
-        </w:rPr>
-        <w:t xml:space="preserve">, </w:t>
-      </w:r>
-      <w:r>
-        <w:rPr>
-          <w:lang w:val="fi-FI"/>
-        </w:rPr>
-        <w:t xml:space="preserve"> Päivämäärät</w:t>
-      </w:r>
-      <w:proofErr w:type="gramEnd"/>
-      <w:r>
-        <w:rPr>
-          <w:lang w:val="fi-FI"/>
-        </w:rPr>
-        <w:t>,</w:t>
+        <w:t xml:space="preserve"> hinta on alhaisin ja korkein,  Päivämäärät,</w:t>
       </w:r>
     </w:p>
     <w:p>
@@ -149,25 +141,7 @@
         <w:rPr>
           <w:lang w:val="fi-FI"/>
         </w:rPr>
-        <w:t xml:space="preserve"> </w:t>
-      </w:r>
-      <w:r>
-        <w:rPr>
-          <w:lang w:val="fi-FI"/>
-        </w:rPr>
-        <w:t>jolloin hinta</w:t>
-      </w:r>
-      <w:r>
-        <w:rPr>
-          <w:lang w:val="fi-FI"/>
-        </w:rPr>
-        <w:t xml:space="preserve"> oli alhaisin ja korkein kaupankäyntivolyymi</w:t>
-      </w:r>
-      <w:r>
-        <w:rPr>
-          <w:lang w:val="fi-FI"/>
-        </w:rPr>
-        <w:t>,</w:t>
+        <w:t xml:space="preserve"> jolloin hinta oli alhaisin ja korkein kaupankäyntivolyymi,</w:t>
       </w:r>
     </w:p>
     <w:p>
@@ -203,13 +177,7 @@
         <w:rPr>
           <w:lang w:val="fi-FI"/>
         </w:rPr>
-        <w:t>Paras päivä ostaa ja myydä bitcoinia voiton saavuttamiseksi</w:t>
-      </w:r>
-      <w:r>
-        <w:rPr>
-          <w:lang w:val="fi-FI"/>
-        </w:rPr>
-        <w:t>,</w:t>
+        <w:t>Paras päivä ostaa ja myydä bitcoinia voiton saavuttamiseksi,</w:t>
       </w:r>
     </w:p>
     <w:p>
@@ -236,12 +204,14 @@
           <w:lang w:val="fi-FI"/>
         </w:rPr>
       </w:pPr>
+      <w:proofErr w:type="spellStart"/>
       <w:r>
         <w:rPr>
           <w:lang w:val="fi-FI"/>
         </w:rPr>
         <w:t>McDuck</w:t>
       </w:r>
+      <w:proofErr w:type="spellEnd"/>
       <w:r>
         <w:rPr>
           <w:lang w:val="fi-FI"/>
@@ -1239,6 +1209,7 @@
   <w:style w:type="character" w:default="1" w:styleId="Kappaleenoletusfontti">
     <w:name w:val="Default Paragraph Font"/>
     <w:uiPriority w:val="1"/>
+    <w:semiHidden/>
     <w:unhideWhenUsed/>
   </w:style>
   <w:style w:type="table" w:default="1" w:styleId="Normaalitaulukko">

</xml_diff>